<commit_message>
Update some obsolete calls to Moq in specifications. Also fixed up some bad paramrefs.  fixes [ASCOM-282]
</commit_message>
<xml_diff>
--- a/Patterns and Practices/Working with Subversion.docx
+++ b/Patterns and Practices/Working with Subversion.docx
@@ -1037,6 +1037,36 @@
       <w:u w:val="single"/>
     </w:rPr>
   </w:style>
+  <w:style w:type="paragraph" w:styleId="BalloonText">
+    <w:name w:val="Balloon Text"/>
+    <w:basedOn w:val="Normal"/>
+    <w:link w:val="BalloonTextChar"/>
+    <w:uiPriority w:val="99"/>
+    <w:semiHidden/>
+    <w:unhideWhenUsed/>
+    <w:rsid w:val="00872883"/>
+    <w:pPr>
+      <w:spacing w:after="0" w:line="240" w:lineRule="auto"/>
+    </w:pPr>
+    <w:rPr>
+      <w:rFonts w:ascii="Tahoma" w:hAnsi="Tahoma" w:cs="Tahoma"/>
+      <w:sz w:val="16"/>
+      <w:szCs w:val="16"/>
+    </w:rPr>
+  </w:style>
+  <w:style w:type="character" w:customStyle="1" w:styleId="BalloonTextChar">
+    <w:name w:val="Balloon Text Char"/>
+    <w:basedOn w:val="DefaultParagraphFont"/>
+    <w:link w:val="BalloonText"/>
+    <w:uiPriority w:val="99"/>
+    <w:semiHidden/>
+    <w:rsid w:val="00872883"/>
+    <w:rPr>
+      <w:rFonts w:ascii="Tahoma" w:hAnsi="Tahoma" w:cs="Tahoma"/>
+      <w:sz w:val="16"/>
+      <w:szCs w:val="16"/>
+    </w:rPr>
+  </w:style>
 </w:styles>
 </file>
 
@@ -1381,6 +1411,36 @@
     <w:rPr>
       <w:color w:val="0000FF" w:themeColor="hyperlink"/>
       <w:u w:val="single"/>
+    </w:rPr>
+  </w:style>
+  <w:style w:type="paragraph" w:styleId="BalloonText">
+    <w:name w:val="Balloon Text"/>
+    <w:basedOn w:val="Normal"/>
+    <w:link w:val="BalloonTextChar"/>
+    <w:uiPriority w:val="99"/>
+    <w:semiHidden/>
+    <w:unhideWhenUsed/>
+    <w:rsid w:val="00872883"/>
+    <w:pPr>
+      <w:spacing w:after="0" w:line="240" w:lineRule="auto"/>
+    </w:pPr>
+    <w:rPr>
+      <w:rFonts w:ascii="Tahoma" w:hAnsi="Tahoma" w:cs="Tahoma"/>
+      <w:sz w:val="16"/>
+      <w:szCs w:val="16"/>
+    </w:rPr>
+  </w:style>
+  <w:style w:type="character" w:customStyle="1" w:styleId="BalloonTextChar">
+    <w:name w:val="Balloon Text Char"/>
+    <w:basedOn w:val="DefaultParagraphFont"/>
+    <w:link w:val="BalloonText"/>
+    <w:uiPriority w:val="99"/>
+    <w:semiHidden/>
+    <w:rsid w:val="00872883"/>
+    <w:rPr>
+      <w:rFonts w:ascii="Tahoma" w:hAnsi="Tahoma" w:cs="Tahoma"/>
+      <w:sz w:val="16"/>
+      <w:szCs w:val="16"/>
     </w:rPr>
   </w:style>
 </w:styles>
@@ -1676,7 +1736,7 @@
 </file>
 
 <file path=customXml/itemProps1.xml><?xml version="1.0" encoding="utf-8"?>
-<ds:datastoreItem xmlns:ds="http://schemas.openxmlformats.org/officeDocument/2006/customXml" ds:itemID="{50458C5E-BFBD-4920-9495-F0F6DCEBB74F}">
+<ds:datastoreItem xmlns:ds="http://schemas.openxmlformats.org/officeDocument/2006/customXml" ds:itemID="{456395AE-6249-4EE3-9C09-23AB7B6D5BF6}">
   <ds:schemaRefs>
     <ds:schemaRef ds:uri="http://schemas.openxmlformats.org/officeDocument/2006/bibliography"/>
   </ds:schemaRefs>

</xml_diff>